<commit_message>
add visualizations and more examples
</commit_message>
<xml_diff>
--- a/documentation/C964 Capstone Task 2 Executive Summary.docx
+++ b/documentation/C964 Capstone Task 2 Executive Summary.docx
@@ -259,7 +259,13 @@
         <w:t xml:space="preserve"> Repository:</w:t>
       </w:r>
       <w:r>
-        <w:t xml:space="preserve"> Used for fine-tuning the AI model on best-practice Bicep module syntax and for grounding real-time generation of AVM templates via RAG.</w:t>
+        <w:t xml:space="preserve"> Used for fine-tuning the AI </w:t>
+      </w:r>
+      <w:r>
+        <w:t xml:space="preserve">agent </w:t>
+      </w:r>
+      <w:r>
+        <w:t>model on best-practice Bicep module syntax and for grounding real-time generation of AVM templates via RAG.</w:t>
       </w:r>
     </w:p>
     <w:p>
@@ -302,21 +308,28 @@
         <w:t>Derived Training Data:</w:t>
       </w:r>
       <w:r>
-        <w:t xml:space="preserve"> Bicep examples extracted or generated (via decompilation) from the AVM and Azure Quickstart Templates repositories were used to create the fine-tuning dataset (</w:t>
-      </w:r>
-      <w:proofErr w:type="spellStart"/>
-      <w:r>
-        <w:t>train.jsonl</w:t>
-      </w:r>
-      <w:proofErr w:type="spellEnd"/>
-      <w:r>
-        <w:t xml:space="preserve">). No additional data collection is required for the current functionality. Updates would involve refreshing the </w:t>
+        <w:t xml:space="preserve"> Bicep examples extracted or generated (via decompilation) from the AVM and Azure Quickstart Templates repositories were used to create the fine-tuning dataset (train</w:t>
+      </w:r>
+      <w:r>
+        <w:t>_agent</w:t>
+      </w:r>
+      <w:r>
+        <w:t>.jsonl)</w:t>
+      </w:r>
+      <w:r>
+        <w:t xml:space="preserve"> in a structured “chat” format. For each entry, the ‘user’ prompt was paired with an ‘assistant’ completion containing a complex JSON object to teach the model how to output a reliable, structured format</w:t>
+      </w:r>
+      <w:r>
+        <w:t xml:space="preserve">. No additional data collection is required for the current functionality. Updates would involve refreshing the </w:t>
       </w:r>
       <w:r>
         <w:t>Retrieval-Augmented Generation (RAG)</w:t>
       </w:r>
       <w:r>
-        <w:t xml:space="preserve"> index from the latest versions of the public repositories.</w:t>
+        <w:t xml:space="preserve"> index from the latest versions of the public repositories</w:t>
+      </w:r>
+      <w:r>
+        <w:t xml:space="preserve"> as they are updated.</w:t>
       </w:r>
     </w:p>
     <w:p>
@@ -335,7 +348,13 @@
         <w:t>minimum viable product (MVP)</w:t>
       </w:r>
       <w:r>
-        <w:t>-focused approach:</w:t>
+        <w:t>-focused approach</w:t>
+      </w:r>
+      <w:r>
+        <w:t xml:space="preserve"> that culminated in a robust agentic architecture</w:t>
+      </w:r>
+      <w:r>
+        <w:t>:</w:t>
       </w:r>
     </w:p>
     <w:p>
@@ -359,7 +378,16 @@
         <w:t>We fine-tuned</w:t>
       </w:r>
       <w:r>
-        <w:t xml:space="preserve"> a Large Language Model (LLM) on curated Bicep examples (AVM and classic) to specialize in Azure IaC generation with a preference for AVMs.</w:t>
+        <w:t xml:space="preserve"> a </w:t>
+      </w:r>
+      <w:r>
+        <w:t xml:space="preserve">specialized agentic </w:t>
+      </w:r>
+      <w:r>
+        <w:t>Large Language Model (LLM)</w:t>
+      </w:r>
+      <w:r>
+        <w:t>—GPT 4o-mini—to generate a formatted JSON object. That JSON object contains a plan, a list of files with Bicep/JSON content, and warnings (if there are any).</w:t>
       </w:r>
     </w:p>
     <w:p>
@@ -383,19 +411,16 @@
         <w:t>We implemented</w:t>
       </w:r>
       <w:r>
-        <w:t xml:space="preserve"> a grounding mechanism using Azure AI Search, populated with vectorized</w:t>
-      </w:r>
-      <w:r>
-        <w:t xml:space="preserve"> and semantically ranked</w:t>
-      </w:r>
-      <w:r>
-        <w:t xml:space="preserve"> data </w:t>
-      </w:r>
-      <w:r>
-        <w:t xml:space="preserve">(using keywords) </w:t>
-      </w:r>
-      <w:r>
-        <w:t>from the AVM and ARM Schema repositories, to provide real-time, accurate context to the LLM.</w:t>
+        <w:t xml:space="preserve"> a grounding mechanism using Azure AI Search, populated with </w:t>
+      </w:r>
+      <w:r>
+        <w:t xml:space="preserve">data vectorized by the text-embedding-3-large AI model. An integrated </w:t>
+      </w:r>
+      <w:r>
+        <w:t>Azure AI Search Skillset is used to extract key phrases, which are mapped to a dedicated ‘keywords’ field to enhance semantic search relevance</w:t>
+      </w:r>
+      <w:r>
+        <w:t>.</w:t>
       </w:r>
     </w:p>
     <w:p>
@@ -437,15 +462,8 @@
         <w:t xml:space="preserve">. It utilizes </w:t>
       </w:r>
       <w:r>
-        <w:t>virtual network (</w:t>
-      </w:r>
-      <w:proofErr w:type="spellStart"/>
-      <w:r>
-        <w:t>VNet</w:t>
-      </w:r>
-      <w:proofErr w:type="spellEnd"/>
-      <w:r>
-        <w:t>) i</w:t>
+        <w:lastRenderedPageBreak/>
+        <w:t>virtual network (VNet) i</w:t>
       </w:r>
       <w:r>
         <w:t xml:space="preserve">ntegration, </w:t>
@@ -496,7 +514,10 @@
         <w:t>We incorporated</w:t>
       </w:r>
       <w:r>
-        <w:t xml:space="preserve"> a UI toggle and backend logic to allow users explicit control over AVM preference, which biases both the RAG retrieval and the LLM system message.</w:t>
+        <w:t xml:space="preserve"> a UI toggle and backend logic to allow users explicit control over AVM preference, which biases both the RAG retrieval and the system message.</w:t>
+      </w:r>
+      <w:r>
+        <w:t xml:space="preserve"> It applies a deterministic filter to the RAG query to ensure the model only receives the AVM context or the classic schema context based on the user’s explicit selection, eliminating search ambiguity.</w:t>
       </w:r>
     </w:p>
     <w:p>
@@ -511,7 +532,6 @@
           <w:b/>
           <w:bCs/>
         </w:rPr>
-        <w:lastRenderedPageBreak/>
         <w:t>Iterative Refinement:</w:t>
       </w:r>
       <w:r>
@@ -551,7 +571,13 @@
         </w:numPr>
       </w:pPr>
       <w:r>
-        <w:t>A fine-tuned Azure OpenAI model deployment specialized for Bicep</w:t>
+        <w:t>A fine-tuned Azure OpenAI</w:t>
+      </w:r>
+      <w:r>
+        <w:t xml:space="preserve"> agentic</w:t>
+      </w:r>
+      <w:r>
+        <w:t xml:space="preserve"> model deployment specialized for Bicep</w:t>
       </w:r>
       <w:r>
         <w:t xml:space="preserve"> template</w:t>
@@ -579,19 +605,7 @@
         </w:numPr>
       </w:pPr>
       <w:r>
-        <w:t xml:space="preserve">A containerized web application (UI and backend API) deployed to </w:t>
-      </w:r>
-      <w:r>
-        <w:t xml:space="preserve">an </w:t>
-      </w:r>
-      <w:r>
-        <w:t>Azure Container Apps</w:t>
-      </w:r>
-      <w:r>
-        <w:t xml:space="preserve"> Environment</w:t>
-      </w:r>
-      <w:r>
-        <w:t>.</w:t>
+        <w:t>An AI Services resource to provide the search skillset.</w:t>
       </w:r>
     </w:p>
     <w:p>
@@ -602,45 +616,19 @@
         </w:numPr>
       </w:pPr>
       <w:r>
-        <w:t>Associated Azure resources configured for secure operation (</w:t>
-      </w:r>
-      <w:proofErr w:type="spellStart"/>
-      <w:r>
-        <w:t>VNet</w:t>
-      </w:r>
-      <w:proofErr w:type="spellEnd"/>
-      <w:r>
-        <w:t xml:space="preserve">, </w:t>
-      </w:r>
-      <w:r>
-        <w:t>p</w:t>
-      </w:r>
-      <w:r>
-        <w:t xml:space="preserve">rivate </w:t>
-      </w:r>
-      <w:r>
-        <w:t>e</w:t>
-      </w:r>
-      <w:r>
-        <w:t>ndpoints,</w:t>
-      </w:r>
-      <w:r>
-        <w:t xml:space="preserve"> m</w:t>
-      </w:r>
-      <w:r>
-        <w:t xml:space="preserve">anaged </w:t>
-      </w:r>
-      <w:r>
-        <w:t>i</w:t>
-      </w:r>
-      <w:r>
-        <w:t xml:space="preserve">dentity, </w:t>
-      </w:r>
-      <w:r>
-        <w:t>Azure Container Registry</w:t>
-      </w:r>
-      <w:r>
-        <w:t>).</w:t>
+        <w:t xml:space="preserve">A containerized web application (UI and backend API) deployed to </w:t>
+      </w:r>
+      <w:r>
+        <w:t xml:space="preserve">an </w:t>
+      </w:r>
+      <w:r>
+        <w:t>Azure Container Apps</w:t>
+      </w:r>
+      <w:r>
+        <w:t xml:space="preserve"> Environment</w:t>
+      </w:r>
+      <w:r>
+        <w:t>.</w:t>
       </w:r>
     </w:p>
     <w:p>
@@ -651,6 +639,47 @@
         </w:numPr>
       </w:pPr>
       <w:r>
+        <w:t xml:space="preserve">Associated Azure resources configured for secure operation (VNet, </w:t>
+      </w:r>
+      <w:r>
+        <w:t>p</w:t>
+      </w:r>
+      <w:r>
+        <w:t xml:space="preserve">rivate </w:t>
+      </w:r>
+      <w:r>
+        <w:t>e</w:t>
+      </w:r>
+      <w:r>
+        <w:t>ndpoints,</w:t>
+      </w:r>
+      <w:r>
+        <w:t xml:space="preserve"> m</w:t>
+      </w:r>
+      <w:r>
+        <w:t xml:space="preserve">anaged </w:t>
+      </w:r>
+      <w:r>
+        <w:t>i</w:t>
+      </w:r>
+      <w:r>
+        <w:t xml:space="preserve">dentity, </w:t>
+      </w:r>
+      <w:r>
+        <w:t>Azure Container Registry</w:t>
+      </w:r>
+      <w:r>
+        <w:t>).</w:t>
+      </w:r>
+    </w:p>
+    <w:p>
+      <w:pPr>
+        <w:numPr>
+          <w:ilvl w:val="0"/>
+          <w:numId w:val="5"/>
+        </w:numPr>
+      </w:pPr>
+      <w:r>
         <w:t>Project documentation</w:t>
       </w:r>
       <w:r>
@@ -724,6 +753,7 @@
           <w:b/>
           <w:bCs/>
         </w:rPr>
+        <w:lastRenderedPageBreak/>
         <w:t>Wider Rollout:</w:t>
       </w:r>
       <w:r>
@@ -783,7 +813,6 @@
         <w:pStyle w:val="Heading1"/>
       </w:pPr>
       <w:r>
-        <w:lastRenderedPageBreak/>
         <w:t>Validation and Verification Methods</w:t>
       </w:r>
     </w:p>
@@ -793,10 +822,34 @@
           <w:b/>
           <w:bCs/>
         </w:rPr>
+        <w:t xml:space="preserve">JSON Schema Validation: </w:t>
+      </w:r>
+      <w:r>
+        <w:t>The model’s raw output is first validated against a strict JSON schema. If the model fails to return a valid JSON object, the request is rejected before any Bicep code is processed, ensuring high reliability.</w:t>
+      </w:r>
+    </w:p>
+    <w:p>
+      <w:r>
+        <w:rPr>
+          <w:b/>
+          <w:bCs/>
+        </w:rPr>
         <w:t>Technical Validation:</w:t>
       </w:r>
       <w:r>
-        <w:t xml:space="preserve"> Automated checks (bicep build, linting) to verify the syntactic validity of generated code. Comparison against known-good templates.</w:t>
+        <w:t xml:space="preserve"> </w:t>
+      </w:r>
+      <w:r>
+        <w:t>The application backend extracts the Bicep code from the validated JSON ‘files’ array. This code can then be passed to a</w:t>
+      </w:r>
+      <w:r>
+        <w:t xml:space="preserve">utomated checks (bicep build, linting) to verify the syntactic validity of </w:t>
+      </w:r>
+      <w:r>
+        <w:t xml:space="preserve">the </w:t>
+      </w:r>
+      <w:r>
+        <w:t>generated code. Comparison against known-good templates.</w:t>
       </w:r>
     </w:p>
     <w:p>
@@ -944,6 +997,7 @@
           <w:b/>
           <w:bCs/>
         </w:rPr>
+        <w:lastRenderedPageBreak/>
         <w:t>Frontend:</w:t>
       </w:r>
       <w:r>
@@ -1061,7 +1115,6 @@
       <w:r>
         <w:t xml:space="preserve"> for interacting with the fine-tuned model. </w:t>
       </w:r>
-      <w:proofErr w:type="spellStart"/>
       <w:r>
         <w:rPr>
           <w:b/>
@@ -1069,9 +1122,17 @@
         </w:rPr>
         <w:t>Gunicorn</w:t>
       </w:r>
-      <w:proofErr w:type="spellEnd"/>
-      <w:r>
-        <w:t xml:space="preserve"> is used as the WSGI server within the container.</w:t>
+      <w:r>
+        <w:t xml:space="preserve"> is used as the </w:t>
+      </w:r>
+      <w:r>
+        <w:t>web server gateway interface</w:t>
+      </w:r>
+      <w:r>
+        <w:t xml:space="preserve"> server within the container.</w:t>
+      </w:r>
+      <w:r>
+        <w:t xml:space="preserve"> A key part of the backend logic is to parse the structured JSON response from the agent, validate it, and extract the Bicep code.</w:t>
       </w:r>
     </w:p>
     <w:p>
@@ -1093,24 +1154,15 @@
         <w:t>Docker</w:t>
       </w:r>
       <w:r>
-        <w:t xml:space="preserve"> was used to containerize the Python Flask application, ensuring consistency across development and deployment environments. The </w:t>
-      </w:r>
-      <w:proofErr w:type="spellStart"/>
-      <w:r>
-        <w:t>Dockerfile</w:t>
-      </w:r>
-      <w:proofErr w:type="spellEnd"/>
-      <w:r>
-        <w:t xml:space="preserve"> defines the build process based on a standard Python image.</w:t>
-      </w:r>
-    </w:p>
-    <w:p>
-      <w:r>
-        <w:rPr>
-          <w:b/>
-          <w:bCs/>
-        </w:rPr>
-        <w:lastRenderedPageBreak/>
+        <w:t xml:space="preserve"> was used to containerize the Python Flask application, ensuring consistency across development and deployment environments. The Dockerfile defines the build process based on a standard Python image.</w:t>
+      </w:r>
+    </w:p>
+    <w:p>
+      <w:r>
+        <w:rPr>
+          <w:b/>
+          <w:bCs/>
+        </w:rPr>
         <w:t>Version Control:</w:t>
       </w:r>
       <w:r>
@@ -1198,15 +1250,7 @@
         </w:numPr>
       </w:pPr>
       <w:r>
-        <w:t xml:space="preserve">Building the Docker image using the </w:t>
-      </w:r>
-      <w:proofErr w:type="spellStart"/>
-      <w:r>
-        <w:t>Dockerfile</w:t>
-      </w:r>
-      <w:proofErr w:type="spellEnd"/>
-      <w:r>
-        <w:t>.</w:t>
+        <w:t>Building the Docker image using the Dockerfile.</w:t>
       </w:r>
     </w:p>
     <w:p>
@@ -1283,6 +1327,7 @@
         <w:pStyle w:val="Heading1"/>
       </w:pPr>
       <w:r>
+        <w:lastRenderedPageBreak/>
         <w:t>Cost Summary</w:t>
       </w:r>
     </w:p>
@@ -1418,7 +1463,6 @@
           <w:b/>
           <w:bCs/>
         </w:rPr>
-        <w:lastRenderedPageBreak/>
         <w:t>Estimate:</w:t>
       </w:r>
       <w:r>
@@ -1658,10 +1702,37 @@
           <w:b/>
           <w:bCs/>
         </w:rPr>
-        <w:t>Fine-tuned Model Inference (Assuming GPT-3.5-Turbo base):</w:t>
-      </w:r>
-      <w:r>
-        <w:t xml:space="preserve"> Billed per 1K input tokens and 1K output tokens. Cost depends heavily on prompt length (including RAG context) and completion length.</w:t>
+        <w:lastRenderedPageBreak/>
+        <w:t>Fine-tuned Model Inference (Assuming GPT-</w:t>
+      </w:r>
+      <w:r>
+        <w:rPr>
+          <w:b/>
+          <w:bCs/>
+        </w:rPr>
+        <w:t>4o-Mini</w:t>
+      </w:r>
+      <w:r>
+        <w:rPr>
+          <w:b/>
+          <w:bCs/>
+        </w:rPr>
+        <w:t>):</w:t>
+      </w:r>
+      <w:r>
+        <w:t xml:space="preserve"> Billed per 1K input</w:t>
+      </w:r>
+      <w:r>
+        <w:t>/output</w:t>
+      </w:r>
+      <w:r>
+        <w:t xml:space="preserve"> tokens</w:t>
+      </w:r>
+      <w:r>
+        <w:t>. This model is highly cost-effective and provides the best balance of performance and cost for structured JSON generation</w:t>
+      </w:r>
+      <w:r>
+        <w:t>. Cost depends heavily on prompt length (including RAG context) and completion length.</w:t>
       </w:r>
     </w:p>
     <w:p>
@@ -1676,7 +1747,21 @@
           <w:b/>
           <w:bCs/>
         </w:rPr>
-        <w:t>Embeddings (text-embedding-ada-002):</w:t>
+        <w:t>Embeddings (text-embedding-</w:t>
+      </w:r>
+      <w:r>
+        <w:rPr>
+          <w:b/>
+          <w:bCs/>
+        </w:rPr>
+        <w:t>3-large</w:t>
+      </w:r>
+      <w:r>
+        <w:rPr>
+          <w:b/>
+          <w:bCs/>
+        </w:rPr>
+        <w:t>):</w:t>
       </w:r>
       <w:r>
         <w:t xml:space="preserve"> Billed per 1K tokens processed </w:t>
@@ -1721,6 +1806,59 @@
       </w:r>
     </w:p>
     <w:p>
+      <w:pPr>
+        <w:rPr>
+          <w:b/>
+          <w:bCs/>
+        </w:rPr>
+      </w:pPr>
+      <w:r>
+        <w:rPr>
+          <w:b/>
+          <w:bCs/>
+        </w:rPr>
+        <w:t>Azure AI Services (for Skillset):</w:t>
+      </w:r>
+    </w:p>
+    <w:p>
+      <w:pPr>
+        <w:pStyle w:val="ListParagraph"/>
+        <w:numPr>
+          <w:ilvl w:val="0"/>
+          <w:numId w:val="18"/>
+        </w:numPr>
+      </w:pPr>
+      <w:r>
+        <w:rPr>
+          <w:b/>
+          <w:bCs/>
+        </w:rPr>
+        <w:t>Azure AI Services (S0 Tier):</w:t>
+      </w:r>
+      <w:r>
+        <w:t xml:space="preserve"> Cost for the ‘KeyPhraseExtractionSkill’ used during indexing.</w:t>
+      </w:r>
+    </w:p>
+    <w:p>
+      <w:pPr>
+        <w:pStyle w:val="ListParagraph"/>
+        <w:numPr>
+          <w:ilvl w:val="0"/>
+          <w:numId w:val="18"/>
+        </w:numPr>
+      </w:pPr>
+      <w:r>
+        <w:rPr>
+          <w:b/>
+          <w:bCs/>
+        </w:rPr>
+        <w:t>Estimate: ~$5 - $15 / month</w:t>
+      </w:r>
+      <w:r>
+        <w:t xml:space="preserve"> (Primarily incurred during indexer runs, not per user query).</w:t>
+      </w:r>
+    </w:p>
+    <w:p>
       <w:r>
         <w:rPr>
           <w:b/>
@@ -1736,21 +1874,12 @@
           <w:numId w:val="10"/>
         </w:numPr>
       </w:pPr>
-      <w:proofErr w:type="spellStart"/>
-      <w:r>
-        <w:rPr>
-          <w:b/>
-          <w:bCs/>
-        </w:rPr>
-        <w:t>VNet</w:t>
-      </w:r>
-      <w:proofErr w:type="spellEnd"/>
-      <w:r>
-        <w:rPr>
-          <w:b/>
-          <w:bCs/>
-        </w:rPr>
-        <w:t>:</w:t>
+      <w:r>
+        <w:rPr>
+          <w:b/>
+          <w:bCs/>
+        </w:rPr>
+        <w:t>VNet:</w:t>
       </w:r>
       <w:r>
         <w:t xml:space="preserve"> Free.</w:t>
@@ -1796,7 +1925,6 @@
           <w:b/>
           <w:bCs/>
         </w:rPr>
-        <w:lastRenderedPageBreak/>
         <w:t>Private DNS Zones (x2):</w:t>
       </w:r>
       <w:r>
@@ -1828,15 +1956,7 @@
         <w:t>Bandwidth:</w:t>
       </w:r>
       <w:r>
-        <w:t xml:space="preserve"> Data processed by Private Endpoints (~$0.01/GB). Internal </w:t>
-      </w:r>
-      <w:proofErr w:type="spellStart"/>
-      <w:r>
-        <w:t>VNet</w:t>
-      </w:r>
-      <w:proofErr w:type="spellEnd"/>
-      <w:r>
-        <w:t xml:space="preserve"> traffic is often free. Minimal cost expected. Estimate: </w:t>
+        <w:t xml:space="preserve"> Data processed by Private Endpoints (~$0.01/GB). Internal VNet traffic is often free. Minimal cost expected. Estimate: </w:t>
       </w:r>
       <w:r>
         <w:rPr>
@@ -1994,6 +2114,7 @@
         <w:pStyle w:val="Heading2"/>
       </w:pPr>
       <w:r>
+        <w:lastRenderedPageBreak/>
         <w:t>Summary Estimated Monthly Cost (MVP)</w:t>
       </w:r>
     </w:p>
@@ -2014,14 +2135,34 @@
         </w:numPr>
       </w:pPr>
       <w:r>
-        <w:t xml:space="preserve">$5 (ACA) + $1 (ACR) + $75 (Search) + $10 (OpenAI) + $16 (Networking) + $1 (Storage) + $5 (Logs) = </w:t>
-      </w:r>
-      <w:r>
-        <w:rPr>
-          <w:b/>
-          <w:bCs/>
-        </w:rPr>
-        <w:t>~$113 / month</w:t>
+        <w:t>$5 (ACA) + $1 (ACR) + $75 (Search) + $10 (OpenAI)</w:t>
+      </w:r>
+      <w:r>
+        <w:t xml:space="preserve"> + $5 (AI Services)</w:t>
+      </w:r>
+      <w:r>
+        <w:t xml:space="preserve"> + $16 (Networking) + $1 (Storage) + $5 (Logs) = </w:t>
+      </w:r>
+      <w:r>
+        <w:rPr>
+          <w:b/>
+          <w:bCs/>
+        </w:rPr>
+        <w:t>~$11</w:t>
+      </w:r>
+      <w:r>
+        <w:rPr>
+          <w:b/>
+          <w:bCs/>
+        </w:rPr>
+        <w:t>8</w:t>
+      </w:r>
+      <w:r>
+        <w:rPr>
+          <w:b/>
+          <w:bCs/>
+        </w:rPr>
+        <w:t xml:space="preserve"> / month</w:t>
       </w:r>
     </w:p>
     <w:p>
@@ -2041,14 +2182,34 @@
         </w:numPr>
       </w:pPr>
       <w:r>
-        <w:t xml:space="preserve">$20 (ACA) + $5 (ACR) + $250 (Search) + $50 (OpenAI) + $20 (Networking) + $3 (Storage) + $15 (Logs) = </w:t>
-      </w:r>
-      <w:r>
-        <w:rPr>
-          <w:b/>
-          <w:bCs/>
-        </w:rPr>
-        <w:t>~$363 / month</w:t>
+        <w:t>$20 (ACA) + $5 (ACR) + $250 (Search) + $50 (OpenAI)</w:t>
+      </w:r>
+      <w:r>
+        <w:t xml:space="preserve"> + $15 (AI Services)</w:t>
+      </w:r>
+      <w:r>
+        <w:t xml:space="preserve"> + $20 (Networking) + $3 (Storage) + $15 (Logs) = </w:t>
+      </w:r>
+      <w:r>
+        <w:rPr>
+          <w:b/>
+          <w:bCs/>
+        </w:rPr>
+        <w:t>~$3</w:t>
+      </w:r>
+      <w:r>
+        <w:rPr>
+          <w:b/>
+          <w:bCs/>
+        </w:rPr>
+        <w:t>78</w:t>
+      </w:r>
+      <w:r>
+        <w:rPr>
+          <w:b/>
+          <w:bCs/>
+        </w:rPr>
+        <w:t xml:space="preserve"> / month</w:t>
       </w:r>
     </w:p>
     <w:p>
@@ -2089,10 +2250,27 @@
           <w:b/>
           <w:bCs/>
         </w:rPr>
-        <w:t>Azure OpenAI Usage:</w:t>
-      </w:r>
-      <w:r>
-        <w:t xml:space="preserve"> The number of requests and the length of prompts/completions directly impact this variable cost.</w:t>
+        <w:t xml:space="preserve">Azure OpenAI </w:t>
+      </w:r>
+      <w:r>
+        <w:rPr>
+          <w:b/>
+          <w:bCs/>
+        </w:rPr>
+        <w:t xml:space="preserve">&amp; AI Services </w:t>
+      </w:r>
+      <w:r>
+        <w:rPr>
+          <w:b/>
+          <w:bCs/>
+        </w:rPr>
+        <w:t>Usage:</w:t>
+      </w:r>
+      <w:r>
+        <w:t xml:space="preserve"> The number of requests and the length of prompts/completions directly impact this variable cost</w:t>
+      </w:r>
+      <w:r>
+        <w:t>, as well as the volume of data indexed.</w:t>
       </w:r>
     </w:p>
     <w:p>
@@ -2124,109 +2302,101 @@
           <w:i/>
           <w:iCs/>
         </w:rPr>
+        <w:t>Note:</w:t>
+      </w:r>
+      <w:r>
+        <w:t xml:space="preserve"> The cost summary does not include developer tooling</w:t>
+      </w:r>
+      <w:r>
+        <w:t xml:space="preserve"> (e.g. GitHub</w:t>
+      </w:r>
+      <w:r>
+        <w:t xml:space="preserve"> and</w:t>
+      </w:r>
+      <w:r>
+        <w:t xml:space="preserve"> Docker Enterprise</w:t>
+      </w:r>
+      <w:r>
+        <w:t xml:space="preserve">) because </w:t>
+      </w:r>
+      <w:r>
+        <w:t>developers will utilize existing company subscriptions for such services. No new tooling is required for this project.</w:t>
+      </w:r>
+    </w:p>
+    <w:p>
+      <w:pPr>
+        <w:pStyle w:val="Heading1"/>
+      </w:pPr>
+      <w:r>
+        <w:t>Human Resources</w:t>
+      </w:r>
+    </w:p>
+    <w:p>
+      <w:r>
+        <w:rPr>
+          <w:b/>
+          <w:bCs/>
+        </w:rPr>
+        <w:t>Initial Development (Completed):</w:t>
+      </w:r>
+      <w:r>
+        <w:t xml:space="preserve"> Primarily 1 </w:t>
+      </w:r>
+      <w:r>
+        <w:t>full-time employee</w:t>
+      </w:r>
+      <w:r>
+        <w:t xml:space="preserve"> (FTE)</w:t>
+      </w:r>
+      <w:r>
+        <w:t xml:space="preserve">(Developer with Cloud/AI/Dev skills) for </w:t>
+      </w:r>
+      <w:r>
+        <w:t>proof</w:t>
+      </w:r>
+      <w:r>
+        <w:t>-of-concept development</w:t>
+      </w:r>
+      <w:r>
+        <w:t>.</w:t>
+      </w:r>
+    </w:p>
+    <w:p>
+      <w:r>
+        <w:rPr>
+          <w:b/>
+          <w:bCs/>
+        </w:rPr>
+        <w:t>Ongoing Maintenance/Operations:</w:t>
+      </w:r>
+      <w:r>
+        <w:t xml:space="preserve"> Requires minimal effort from a Cloud Operations or Platform team (monitoring, dependency updates) estimated at &lt;0.1 FTE.</w:t>
+      </w:r>
+    </w:p>
+    <w:p>
+      <w:r>
+        <w:rPr>
+          <w:b/>
+          <w:bCs/>
+        </w:rPr>
+        <w:t>Future Development (Roadmap):</w:t>
+      </w:r>
+      <w:r>
+        <w:t xml:space="preserve"> Requires dedicated Developer resources (e.g., 0.5-1 FTE) depending on the pace and scope of enhancements, managed by </w:t>
+      </w:r>
+      <w:r>
+        <w:t>the</w:t>
+      </w:r>
+      <w:r>
+        <w:t xml:space="preserve"> adopting Product Team.</w:t>
+      </w:r>
+    </w:p>
+    <w:p>
+      <w:pPr>
+        <w:pStyle w:val="Heading1"/>
+      </w:pPr>
+      <w:r>
         <w:lastRenderedPageBreak/>
-        <w:t>Note:</w:t>
-      </w:r>
-      <w:r>
-        <w:t xml:space="preserve"> The cost summary does not include developer tooling</w:t>
-      </w:r>
-      <w:r>
-        <w:t xml:space="preserve"> (e.g. GitHub</w:t>
-      </w:r>
-      <w:r>
-        <w:t xml:space="preserve"> and</w:t>
-      </w:r>
-      <w:r>
-        <w:t xml:space="preserve"> Docker Enterprise</w:t>
-      </w:r>
-      <w:r>
-        <w:t xml:space="preserve">) because </w:t>
-      </w:r>
-      <w:r>
-        <w:t>developers will utilize existing company subscriptions for such services. No new tooling is required for this project.</w:t>
-      </w:r>
-    </w:p>
-    <w:p>
-      <w:pPr>
-        <w:pStyle w:val="Heading1"/>
-      </w:pPr>
-      <w:r>
-        <w:t>Human Resources</w:t>
-      </w:r>
-    </w:p>
-    <w:p>
-      <w:r>
-        <w:rPr>
-          <w:b/>
-          <w:bCs/>
-        </w:rPr>
-        <w:t>Initial Development (Completed):</w:t>
-      </w:r>
-      <w:r>
-        <w:t xml:space="preserve"> Primarily 1 </w:t>
-      </w:r>
-      <w:r>
-        <w:t>full-time employee</w:t>
-      </w:r>
-      <w:r>
-        <w:t xml:space="preserve"> (FTE</w:t>
-      </w:r>
-      <w:proofErr w:type="gramStart"/>
-      <w:r>
-        <w:t>)</w:t>
-      </w:r>
-      <w:r>
-        <w:t>(</w:t>
-      </w:r>
-      <w:proofErr w:type="gramEnd"/>
-      <w:r>
-        <w:t xml:space="preserve">Developer with Cloud/AI/Dev skills) for </w:t>
-      </w:r>
-      <w:r>
-        <w:t>proof</w:t>
-      </w:r>
-      <w:r>
-        <w:t>-of-concept development</w:t>
-      </w:r>
-      <w:r>
-        <w:t>.</w:t>
-      </w:r>
-    </w:p>
-    <w:p>
-      <w:r>
-        <w:rPr>
-          <w:b/>
-          <w:bCs/>
-        </w:rPr>
-        <w:t>Ongoing Maintenance/Operations:</w:t>
-      </w:r>
-      <w:r>
-        <w:t xml:space="preserve"> Requires minimal effort from a Cloud Operations or Platform team (monitoring, dependency updates) estimated at &lt;0.1 FTE.</w:t>
-      </w:r>
-    </w:p>
-    <w:p>
-      <w:r>
-        <w:rPr>
-          <w:b/>
-          <w:bCs/>
-        </w:rPr>
-        <w:t>Future Development (Roadmap):</w:t>
-      </w:r>
-      <w:r>
-        <w:t xml:space="preserve"> Requires dedicated Developer resources (e.g., 0.5-1 FTE) depending on the pace and scope of enhancements, managed by </w:t>
-      </w:r>
-      <w:r>
-        <w:t>the</w:t>
-      </w:r>
-      <w:r>
-        <w:t xml:space="preserve"> adopting Product Team.</w:t>
-      </w:r>
-    </w:p>
-    <w:p>
-      <w:pPr>
-        <w:pStyle w:val="Heading1"/>
-      </w:pPr>
-      <w:r>
         <w:t>Projected Timeline (MVP Completion &amp; Next Steps)</w:t>
       </w:r>
     </w:p>
@@ -2661,11 +2831,7 @@
               <w:cnfStyle w:val="000000100000" w:firstRow="0" w:lastRow="0" w:firstColumn="0" w:lastColumn="0" w:oddVBand="0" w:evenVBand="0" w:oddHBand="1" w:evenHBand="0" w:firstRowFirstColumn="0" w:firstRowLastColumn="0" w:lastRowFirstColumn="0" w:lastRowLastColumn="0"/>
             </w:pPr>
             <w:r>
-              <w:t xml:space="preserve">Identify pilot users, Grant access (manual URL sharing), </w:t>
-            </w:r>
-            <w:r>
-              <w:lastRenderedPageBreak/>
-              <w:t>Collect feedback</w:t>
+              <w:t>Identify pilot users, Grant access (manual URL sharing), Collect feedback</w:t>
             </w:r>
           </w:p>
         </w:tc>
@@ -2680,7 +2846,6 @@
               <w:cnfStyle w:val="000000100000" w:firstRow="0" w:lastRow="0" w:firstColumn="0" w:lastColumn="0" w:oddVBand="0" w:evenVBand="0" w:oddHBand="1" w:evenHBand="0" w:firstRowFirstColumn="0" w:firstRowLastColumn="0" w:lastRowFirstColumn="0" w:lastRowLastColumn="0"/>
             </w:pPr>
             <w:r>
-              <w:lastRenderedPageBreak/>
               <w:t>Pilot user availability</w:t>
             </w:r>
           </w:p>
@@ -2936,6 +3101,7 @@
               <w:spacing w:after="160" w:line="278" w:lineRule="auto"/>
             </w:pPr>
             <w:r>
+              <w:lastRenderedPageBreak/>
               <w:t>Handover/Initial Support</w:t>
             </w:r>
           </w:p>
@@ -5590,6 +5756,119 @@
       </w:pPr>
     </w:lvl>
   </w:abstractNum>
+  <w:abstractNum w:abstractNumId="17" w15:restartNumberingAfterBreak="0">
+    <w:nsid w:val="767B14B5"/>
+    <w:multiLevelType w:val="hybridMultilevel"/>
+    <w:tmpl w:val="5088FCF0"/>
+    <w:lvl w:ilvl="0" w:tplc="04090001">
+      <w:start w:val="1"/>
+      <w:numFmt w:val="bullet"/>
+      <w:lvlText w:val=""/>
+      <w:lvlJc w:val="left"/>
+      <w:pPr>
+        <w:ind w:left="720" w:hanging="360"/>
+      </w:pPr>
+      <w:rPr>
+        <w:rFonts w:ascii="Symbol" w:hAnsi="Symbol" w:hint="default"/>
+      </w:rPr>
+    </w:lvl>
+    <w:lvl w:ilvl="1" w:tplc="04090003" w:tentative="1">
+      <w:start w:val="1"/>
+      <w:numFmt w:val="bullet"/>
+      <w:lvlText w:val="o"/>
+      <w:lvlJc w:val="left"/>
+      <w:pPr>
+        <w:ind w:left="1440" w:hanging="360"/>
+      </w:pPr>
+      <w:rPr>
+        <w:rFonts w:ascii="Courier New" w:hAnsi="Courier New" w:cs="Courier New" w:hint="default"/>
+      </w:rPr>
+    </w:lvl>
+    <w:lvl w:ilvl="2" w:tplc="04090005" w:tentative="1">
+      <w:start w:val="1"/>
+      <w:numFmt w:val="bullet"/>
+      <w:lvlText w:val=""/>
+      <w:lvlJc w:val="left"/>
+      <w:pPr>
+        <w:ind w:left="2160" w:hanging="360"/>
+      </w:pPr>
+      <w:rPr>
+        <w:rFonts w:ascii="Wingdings" w:hAnsi="Wingdings" w:hint="default"/>
+      </w:rPr>
+    </w:lvl>
+    <w:lvl w:ilvl="3" w:tplc="04090001" w:tentative="1">
+      <w:start w:val="1"/>
+      <w:numFmt w:val="bullet"/>
+      <w:lvlText w:val=""/>
+      <w:lvlJc w:val="left"/>
+      <w:pPr>
+        <w:ind w:left="2880" w:hanging="360"/>
+      </w:pPr>
+      <w:rPr>
+        <w:rFonts w:ascii="Symbol" w:hAnsi="Symbol" w:hint="default"/>
+      </w:rPr>
+    </w:lvl>
+    <w:lvl w:ilvl="4" w:tplc="04090003" w:tentative="1">
+      <w:start w:val="1"/>
+      <w:numFmt w:val="bullet"/>
+      <w:lvlText w:val="o"/>
+      <w:lvlJc w:val="left"/>
+      <w:pPr>
+        <w:ind w:left="3600" w:hanging="360"/>
+      </w:pPr>
+      <w:rPr>
+        <w:rFonts w:ascii="Courier New" w:hAnsi="Courier New" w:cs="Courier New" w:hint="default"/>
+      </w:rPr>
+    </w:lvl>
+    <w:lvl w:ilvl="5" w:tplc="04090005" w:tentative="1">
+      <w:start w:val="1"/>
+      <w:numFmt w:val="bullet"/>
+      <w:lvlText w:val=""/>
+      <w:lvlJc w:val="left"/>
+      <w:pPr>
+        <w:ind w:left="4320" w:hanging="360"/>
+      </w:pPr>
+      <w:rPr>
+        <w:rFonts w:ascii="Wingdings" w:hAnsi="Wingdings" w:hint="default"/>
+      </w:rPr>
+    </w:lvl>
+    <w:lvl w:ilvl="6" w:tplc="04090001" w:tentative="1">
+      <w:start w:val="1"/>
+      <w:numFmt w:val="bullet"/>
+      <w:lvlText w:val=""/>
+      <w:lvlJc w:val="left"/>
+      <w:pPr>
+        <w:ind w:left="5040" w:hanging="360"/>
+      </w:pPr>
+      <w:rPr>
+        <w:rFonts w:ascii="Symbol" w:hAnsi="Symbol" w:hint="default"/>
+      </w:rPr>
+    </w:lvl>
+    <w:lvl w:ilvl="7" w:tplc="04090003" w:tentative="1">
+      <w:start w:val="1"/>
+      <w:numFmt w:val="bullet"/>
+      <w:lvlText w:val="o"/>
+      <w:lvlJc w:val="left"/>
+      <w:pPr>
+        <w:ind w:left="5760" w:hanging="360"/>
+      </w:pPr>
+      <w:rPr>
+        <w:rFonts w:ascii="Courier New" w:hAnsi="Courier New" w:cs="Courier New" w:hint="default"/>
+      </w:rPr>
+    </w:lvl>
+    <w:lvl w:ilvl="8" w:tplc="04090005" w:tentative="1">
+      <w:start w:val="1"/>
+      <w:numFmt w:val="bullet"/>
+      <w:lvlText w:val=""/>
+      <w:lvlJc w:val="left"/>
+      <w:pPr>
+        <w:ind w:left="6480" w:hanging="360"/>
+      </w:pPr>
+      <w:rPr>
+        <w:rFonts w:ascii="Wingdings" w:hAnsi="Wingdings" w:hint="default"/>
+      </w:rPr>
+    </w:lvl>
+  </w:abstractNum>
   <w:num w:numId="1" w16cid:durableId="1526015089">
     <w:abstractNumId w:val="14"/>
   </w:num>
@@ -5640,6 +5919,9 @@
   </w:num>
   <w:num w:numId="17" w16cid:durableId="257295609">
     <w:abstractNumId w:val="3"/>
+  </w:num>
+  <w:num w:numId="18" w16cid:durableId="753357712">
+    <w:abstractNumId w:val="17"/>
   </w:num>
 </w:numbering>
 </file>

</xml_diff>